<commit_message>
DB restructuring and migration to enable institution entities grouping multiple members with different roles
</commit_message>
<xml_diff>
--- a/MedMatch Platform - Complete Project Documentation 2025-08-20.docx
+++ b/MedMatch Platform - Complete Project Documentation 2025-08-20.docx
@@ -432,10 +432,92 @@
       <w:r>
         <w:rPr>
           <w:rFonts w:ascii="Calibri" w:eastAsia="Calibri" w:hAnsi="Calibri" w:cs="Calibri"/>
-          <w:sz w:val="22"/>
-          <w:szCs w:val="22"/>
-        </w:rPr>
-        <w:t>: Post positions and manage applications</w:t>
+          <w:b/>
+          <w:bCs/>
+          <w:sz w:val="22"/>
+          <w:szCs w:val="22"/>
+        </w:rPr>
+        <w:t xml:space="preserve"> (clinic admin)</w:t>
+      </w:r>
+      <w:r>
+        <w:rPr>
+          <w:rFonts w:ascii="Calibri" w:eastAsia="Calibri" w:hAnsi="Calibri" w:cs="Calibri"/>
+          <w:sz w:val="22"/>
+          <w:szCs w:val="22"/>
+        </w:rPr>
+        <w:t xml:space="preserve">: </w:t>
+      </w:r>
+      <w:r>
+        <w:rPr>
+          <w:rFonts w:ascii="Calibri" w:eastAsia="Calibri" w:hAnsi="Calibri" w:cs="Calibri"/>
+          <w:sz w:val="22"/>
+          <w:szCs w:val="22"/>
+        </w:rPr>
+        <w:t>Manage clinic organization and positions</w:t>
+      </w:r>
+    </w:p>
+    <w:p>
+      <w:pPr>
+        <w:pStyle w:val="ListParagraph"/>
+        <w:numPr>
+          <w:ilvl w:val="0"/>
+          <w:numId w:val="1"/>
+        </w:numPr>
+        <w:spacing w:line="330" w:lineRule="auto"/>
+      </w:pPr>
+      <w:r>
+        <w:rPr>
+          <w:rFonts w:ascii="Calibri" w:eastAsia="Calibri" w:hAnsi="Calibri" w:cs="Calibri"/>
+          <w:b/>
+          <w:bCs/>
+          <w:sz w:val="22"/>
+          <w:szCs w:val="22"/>
+        </w:rPr>
+        <w:t xml:space="preserve">Primary Function (clinic </w:t>
+      </w:r>
+      <w:r>
+        <w:rPr>
+          <w:rFonts w:ascii="Calibri" w:eastAsia="Calibri" w:hAnsi="Calibri" w:cs="Calibri"/>
+          <w:b/>
+          <w:bCs/>
+          <w:sz w:val="22"/>
+          <w:szCs w:val="22"/>
+        </w:rPr>
+        <w:t>member</w:t>
+      </w:r>
+      <w:r>
+        <w:rPr>
+          <w:rFonts w:ascii="Calibri" w:eastAsia="Calibri" w:hAnsi="Calibri" w:cs="Calibri"/>
+          <w:b/>
+          <w:bCs/>
+          <w:sz w:val="22"/>
+          <w:szCs w:val="22"/>
+        </w:rPr>
+        <w:t>)</w:t>
+      </w:r>
+      <w:r>
+        <w:rPr>
+          <w:rFonts w:ascii="Calibri" w:eastAsia="Calibri" w:hAnsi="Calibri" w:cs="Calibri"/>
+          <w:sz w:val="22"/>
+          <w:szCs w:val="22"/>
+        </w:rPr>
+        <w:t>:</w:t>
+      </w:r>
+      <w:r>
+        <w:rPr>
+          <w:rFonts w:ascii="Calibri" w:eastAsia="Calibri" w:hAnsi="Calibri" w:cs="Calibri"/>
+          <w:sz w:val="22"/>
+          <w:szCs w:val="22"/>
+        </w:rPr>
+        <w:t xml:space="preserve"> </w:t>
+      </w:r>
+      <w:r>
+        <w:rPr>
+          <w:rFonts w:ascii="Calibri" w:eastAsia="Calibri" w:hAnsi="Calibri" w:cs="Calibri"/>
+          <w:sz w:val="22"/>
+          <w:szCs w:val="22"/>
+        </w:rPr>
+        <w:t>Support clinic operations and review applications</w:t>
       </w:r>
     </w:p>
     <w:p>
@@ -571,6 +653,7 @@
           <w:sz w:val="22"/>
           <w:szCs w:val="22"/>
         </w:rPr>
+        <w:lastRenderedPageBreak/>
         <w:t>Access documents from applicants</w:t>
       </w:r>
     </w:p>
@@ -589,7 +672,6 @@
           <w:sz w:val="22"/>
           <w:szCs w:val="22"/>
         </w:rPr>
-        <w:lastRenderedPageBreak/>
         <w:t>Add notes to applications during review</w:t>
       </w:r>
     </w:p>
@@ -1554,115 +1636,79 @@
           <w:sz w:val="22"/>
           <w:szCs w:val="22"/>
         </w:rPr>
-        <w:t>Student Profiles</w:t>
-      </w:r>
-      <w:r>
-        <w:rPr>
-          <w:rFonts w:ascii="Calibri" w:eastAsia="Calibri" w:hAnsi="Calibri" w:cs="Calibri"/>
-          <w:sz w:val="22"/>
-          <w:szCs w:val="22"/>
-        </w:rPr>
-        <w:t>: Extended academic information for students (backend/</w:t>
-      </w:r>
-      <w:proofErr w:type="spellStart"/>
-      <w:r>
-        <w:rPr>
-          <w:rFonts w:ascii="Calibri" w:eastAsia="Calibri" w:hAnsi="Calibri" w:cs="Calibri"/>
-          <w:sz w:val="22"/>
-          <w:szCs w:val="22"/>
-        </w:rPr>
-        <w:t>src</w:t>
-      </w:r>
-      <w:proofErr w:type="spellEnd"/>
-      <w:r>
-        <w:rPr>
-          <w:rFonts w:ascii="Calibri" w:eastAsia="Calibri" w:hAnsi="Calibri" w:cs="Calibri"/>
-          <w:sz w:val="22"/>
-          <w:szCs w:val="22"/>
-        </w:rPr>
-        <w:t>/entities/student-</w:t>
-      </w:r>
-      <w:proofErr w:type="spellStart"/>
-      <w:r>
-        <w:rPr>
-          <w:rFonts w:ascii="Calibri" w:eastAsia="Calibri" w:hAnsi="Calibri" w:cs="Calibri"/>
-          <w:sz w:val="22"/>
-          <w:szCs w:val="22"/>
-        </w:rPr>
-        <w:t>profile.entity.ts</w:t>
-      </w:r>
-      <w:proofErr w:type="spellEnd"/>
-      <w:r>
-        <w:rPr>
-          <w:rFonts w:ascii="Calibri" w:eastAsia="Calibri" w:hAnsi="Calibri" w:cs="Calibri"/>
-          <w:sz w:val="22"/>
-          <w:szCs w:val="22"/>
-        </w:rPr>
-        <w:t>)</w:t>
-      </w:r>
-    </w:p>
-    <w:p>
-      <w:pPr>
-        <w:pStyle w:val="ListParagraph"/>
-        <w:numPr>
-          <w:ilvl w:val="0"/>
-          <w:numId w:val="1"/>
-        </w:numPr>
-        <w:spacing w:line="330" w:lineRule="auto"/>
-      </w:pPr>
-      <w:r>
-        <w:rPr>
-          <w:rFonts w:ascii="Calibri" w:eastAsia="Calibri" w:hAnsi="Calibri" w:cs="Calibri"/>
-          <w:b/>
-          <w:bCs/>
-          <w:sz w:val="22"/>
-          <w:szCs w:val="22"/>
-        </w:rPr>
-        <w:t>Clinic Profiles</w:t>
-      </w:r>
-      <w:r>
-        <w:rPr>
-          <w:rFonts w:ascii="Calibri" w:eastAsia="Calibri" w:hAnsi="Calibri" w:cs="Calibri"/>
-          <w:sz w:val="22"/>
-          <w:szCs w:val="22"/>
-        </w:rPr>
-        <w:t>: Extended facility information for clinics (backend/</w:t>
-      </w:r>
-      <w:proofErr w:type="spellStart"/>
-      <w:r>
-        <w:rPr>
-          <w:rFonts w:ascii="Calibri" w:eastAsia="Calibri" w:hAnsi="Calibri" w:cs="Calibri"/>
-          <w:sz w:val="22"/>
-          <w:szCs w:val="22"/>
-        </w:rPr>
-        <w:t>src</w:t>
-      </w:r>
-      <w:proofErr w:type="spellEnd"/>
-      <w:r>
-        <w:rPr>
-          <w:rFonts w:ascii="Calibri" w:eastAsia="Calibri" w:hAnsi="Calibri" w:cs="Calibri"/>
-          <w:sz w:val="22"/>
-          <w:szCs w:val="22"/>
-        </w:rPr>
-        <w:t>/entities/clinic-</w:t>
-      </w:r>
-      <w:proofErr w:type="spellStart"/>
-      <w:r>
-        <w:rPr>
-          <w:rFonts w:ascii="Calibri" w:eastAsia="Calibri" w:hAnsi="Calibri" w:cs="Calibri"/>
-          <w:sz w:val="22"/>
-          <w:szCs w:val="22"/>
-        </w:rPr>
-        <w:t>profile.entity.ts</w:t>
-      </w:r>
-      <w:proofErr w:type="spellEnd"/>
-      <w:r>
-        <w:rPr>
-          <w:rFonts w:ascii="Calibri" w:eastAsia="Calibri" w:hAnsi="Calibri" w:cs="Calibri"/>
-          <w:sz w:val="22"/>
-          <w:szCs w:val="22"/>
-        </w:rPr>
-        <w:t>)</w:t>
+        <w:t>User</w:t>
+      </w:r>
+      <w:r>
+        <w:rPr>
+          <w:rFonts w:ascii="Calibri" w:eastAsia="Calibri" w:hAnsi="Calibri" w:cs="Calibri"/>
+          <w:b/>
+          <w:bCs/>
+          <w:sz w:val="22"/>
+          <w:szCs w:val="22"/>
+        </w:rPr>
+        <w:t xml:space="preserve"> Profiles</w:t>
+      </w:r>
+      <w:r>
+        <w:rPr>
+          <w:rFonts w:ascii="Calibri" w:eastAsia="Calibri" w:hAnsi="Calibri" w:cs="Calibri"/>
+          <w:sz w:val="22"/>
+          <w:szCs w:val="22"/>
+        </w:rPr>
+        <w:t xml:space="preserve">: </w:t>
+      </w:r>
+      <w:r>
+        <w:rPr>
+          <w:rFonts w:ascii="Calibri" w:eastAsia="Calibri" w:hAnsi="Calibri" w:cs="Calibri"/>
+          <w:sz w:val="22"/>
+          <w:szCs w:val="22"/>
+        </w:rPr>
+        <w:t>Extended information for all users (students, clinic staff)</w:t>
+      </w:r>
+    </w:p>
+    <w:p>
+      <w:pPr>
+        <w:pStyle w:val="ListParagraph"/>
+        <w:numPr>
+          <w:ilvl w:val="0"/>
+          <w:numId w:val="1"/>
+        </w:numPr>
+        <w:spacing w:line="330" w:lineRule="auto"/>
+      </w:pPr>
+      <w:r>
+        <w:rPr>
+          <w:rFonts w:ascii="Calibri" w:eastAsia="Calibri" w:hAnsi="Calibri" w:cs="Calibri"/>
+          <w:b/>
+          <w:bCs/>
+          <w:sz w:val="22"/>
+          <w:szCs w:val="22"/>
+        </w:rPr>
+        <w:t>Clini</w:t>
+      </w:r>
+      <w:r>
+        <w:rPr>
+          <w:rFonts w:ascii="Calibri" w:eastAsia="Calibri" w:hAnsi="Calibri" w:cs="Calibri"/>
+          <w:b/>
+          <w:bCs/>
+          <w:sz w:val="22"/>
+          <w:szCs w:val="22"/>
+        </w:rPr>
+        <w:t>cs</w:t>
+      </w:r>
+      <w:r>
+        <w:rPr>
+          <w:rFonts w:ascii="Calibri" w:eastAsia="Calibri" w:hAnsi="Calibri" w:cs="Calibri"/>
+          <w:sz w:val="22"/>
+          <w:szCs w:val="22"/>
+        </w:rPr>
+        <w:t xml:space="preserve">: </w:t>
+      </w:r>
+      <w:r>
+        <w:rPr>
+          <w:rFonts w:ascii="Calibri" w:eastAsia="Calibri" w:hAnsi="Calibri" w:cs="Calibri"/>
+          <w:sz w:val="22"/>
+          <w:szCs w:val="22"/>
+        </w:rPr>
+        <w:t>Independent clinic organizations with multiple staff members</w:t>
       </w:r>
     </w:p>
     <w:p>
@@ -1891,15 +1937,91 @@
           <w:sz w:val="22"/>
           <w:szCs w:val="22"/>
         </w:rPr>
-        <w:t>User → Student/Clinic Profile</w:t>
-      </w:r>
-      <w:r>
-        <w:rPr>
-          <w:rFonts w:ascii="Calibri" w:eastAsia="Calibri" w:hAnsi="Calibri" w:cs="Calibri"/>
-          <w:sz w:val="22"/>
-          <w:szCs w:val="22"/>
-        </w:rPr>
-        <w:t>: One-to-one relationship based on role</w:t>
+        <w:t xml:space="preserve">User → </w:t>
+      </w:r>
+      <w:r>
+        <w:rPr>
+          <w:rFonts w:ascii="Calibri" w:eastAsia="Calibri" w:hAnsi="Calibri" w:cs="Calibri"/>
+          <w:b/>
+          <w:bCs/>
+          <w:sz w:val="22"/>
+          <w:szCs w:val="22"/>
+        </w:rPr>
+        <w:t>User</w:t>
+      </w:r>
+      <w:r>
+        <w:rPr>
+          <w:rFonts w:ascii="Calibri" w:eastAsia="Calibri" w:hAnsi="Calibri" w:cs="Calibri"/>
+          <w:b/>
+          <w:bCs/>
+          <w:sz w:val="22"/>
+          <w:szCs w:val="22"/>
+        </w:rPr>
+        <w:t xml:space="preserve"> Profile</w:t>
+      </w:r>
+      <w:r>
+        <w:rPr>
+          <w:rFonts w:ascii="Calibri" w:eastAsia="Calibri" w:hAnsi="Calibri" w:cs="Calibri"/>
+          <w:sz w:val="22"/>
+          <w:szCs w:val="22"/>
+        </w:rPr>
+        <w:t xml:space="preserve">: </w:t>
+      </w:r>
+      <w:r>
+        <w:rPr>
+          <w:rFonts w:ascii="Calibri" w:eastAsia="Calibri" w:hAnsi="Calibri" w:cs="Calibri"/>
+          <w:sz w:val="22"/>
+          <w:szCs w:val="22"/>
+        </w:rPr>
+        <w:t>One-to-one for extended user information</w:t>
+      </w:r>
+    </w:p>
+    <w:p>
+      <w:pPr>
+        <w:pStyle w:val="ListParagraph"/>
+        <w:numPr>
+          <w:ilvl w:val="0"/>
+          <w:numId w:val="1"/>
+        </w:numPr>
+        <w:spacing w:line="330" w:lineRule="auto"/>
+      </w:pPr>
+      <w:r>
+        <w:rPr>
+          <w:rFonts w:ascii="Calibri" w:eastAsia="Calibri" w:hAnsi="Calibri" w:cs="Calibri"/>
+          <w:b/>
+          <w:bCs/>
+          <w:sz w:val="22"/>
+          <w:szCs w:val="22"/>
+        </w:rPr>
+        <w:t xml:space="preserve">User </w:t>
+      </w:r>
+      <w:r>
+        <w:rPr>
+          <w:rFonts w:ascii="Calibri" w:eastAsia="Calibri" w:hAnsi="Calibri" w:cs="Calibri"/>
+          <w:b/>
+          <w:bCs/>
+          <w:sz w:val="22"/>
+          <w:szCs w:val="22"/>
+        </w:rPr>
+        <w:t>→</w:t>
+      </w:r>
+      <w:r>
+        <w:rPr>
+          <w:rFonts w:ascii="Calibri" w:eastAsia="Calibri" w:hAnsi="Calibri" w:cs="Calibri"/>
+          <w:b/>
+          <w:bCs/>
+          <w:sz w:val="22"/>
+          <w:szCs w:val="22"/>
+        </w:rPr>
+        <w:t xml:space="preserve"> Clinic: </w:t>
+      </w:r>
+      <w:r>
+        <w:rPr>
+          <w:rFonts w:ascii="Calibri" w:eastAsia="Calibri" w:hAnsi="Calibri" w:cs="Calibri"/>
+          <w:sz w:val="22"/>
+          <w:szCs w:val="22"/>
+        </w:rPr>
+        <w:t>Many-to-one (multiple clinic staff per organization)</w:t>
       </w:r>
     </w:p>
     <w:p>
@@ -1927,7 +2049,23 @@
           <w:sz w:val="22"/>
           <w:szCs w:val="22"/>
         </w:rPr>
-        <w:t>: One-to-many (clinics can post multiple positions)</w:t>
+        <w:t>: One-to-many</w:t>
+      </w:r>
+      <w:r>
+        <w:rPr>
+          <w:rFonts w:ascii="Calibri" w:eastAsia="Calibri" w:hAnsi="Calibri" w:cs="Calibri"/>
+          <w:sz w:val="22"/>
+          <w:szCs w:val="22"/>
+        </w:rPr>
+        <w:t xml:space="preserve"> </w:t>
+      </w:r>
+      <w:r>
+        <w:rPr>
+          <w:rFonts w:ascii="Calibri" w:eastAsia="Calibri" w:hAnsi="Calibri" w:cs="Calibri"/>
+          <w:sz w:val="22"/>
+          <w:szCs w:val="22"/>
+        </w:rPr>
+        <w:t>(clinic organizations post positions)</w:t>
       </w:r>
     </w:p>
     <w:p>
@@ -2703,6 +2841,7 @@
           <w:sz w:val="22"/>
           <w:szCs w:val="22"/>
         </w:rPr>
+        <w:lastRenderedPageBreak/>
         <w:t>File Upload Security</w:t>
       </w:r>
       <w:r>
@@ -2767,7 +2906,6 @@
           <w:sz w:val="22"/>
           <w:szCs w:val="22"/>
         </w:rPr>
-        <w:lastRenderedPageBreak/>
         <w:t>Access Control</w:t>
       </w:r>
       <w:r>
@@ -3693,6 +3831,7 @@
           <w:sz w:val="26"/>
           <w:szCs w:val="26"/>
         </w:rPr>
+        <w:lastRenderedPageBreak/>
         <w:t>**Request Flow**</w:t>
       </w:r>
     </w:p>
@@ -3713,7 +3852,6 @@
           <w:sz w:val="22"/>
           <w:szCs w:val="22"/>
         </w:rPr>
-        <w:lastRenderedPageBreak/>
         <w:t>Frontend</w:t>
       </w:r>
       <w:r>
@@ -4557,6 +4695,7 @@
         <w:rPr>
           <w:rFonts w:ascii="Courier New" w:eastAsia="Courier New" w:hAnsi="Courier New" w:cs="Courier New"/>
         </w:rPr>
+        <w:lastRenderedPageBreak/>
         <w:t xml:space="preserve">    │   └── </w:t>
       </w:r>
       <w:proofErr w:type="spellStart"/>
@@ -4600,7 +4739,6 @@
           <w:sz w:val="26"/>
           <w:szCs w:val="26"/>
         </w:rPr>
-        <w:lastRenderedPageBreak/>
         <w:t>**Key Configuration Files**</w:t>
       </w:r>
     </w:p>
@@ -5638,6 +5776,7 @@
           <w:sz w:val="26"/>
           <w:szCs w:val="26"/>
         </w:rPr>
+        <w:lastRenderedPageBreak/>
         <w:t>**Current State**</w:t>
       </w:r>
     </w:p>
@@ -5658,7 +5797,6 @@
           <w:sz w:val="22"/>
           <w:szCs w:val="22"/>
         </w:rPr>
-        <w:lastRenderedPageBreak/>
         <w:t>Backend</w:t>
       </w:r>
       <w:r>
@@ -6371,6 +6509,11 @@
     <w:p>
       <w:pPr>
         <w:spacing w:line="330" w:lineRule="auto"/>
+        <w:rPr>
+          <w:rFonts w:ascii="Calibri" w:eastAsia="Calibri" w:hAnsi="Calibri" w:cs="Calibri"/>
+          <w:sz w:val="22"/>
+          <w:szCs w:val="22"/>
+        </w:rPr>
       </w:pPr>
       <w:r>
         <w:rPr>
@@ -6398,6 +6541,310 @@
         </w:rPr>
         <w:t xml:space="preserve"> platform with full understanding of the current implementation, security measures, and architectural decisions.</w:t>
       </w:r>
+    </w:p>
+    <w:p>
+      <w:pPr>
+        <w:spacing w:line="330" w:lineRule="auto"/>
+        <w:rPr>
+          <w:rFonts w:ascii="Calibri" w:eastAsia="Calibri" w:hAnsi="Calibri" w:cs="Calibri"/>
+          <w:sz w:val="22"/>
+          <w:szCs w:val="22"/>
+        </w:rPr>
+      </w:pPr>
+    </w:p>
+    <w:p>
+      <w:pPr>
+        <w:spacing w:line="330" w:lineRule="auto"/>
+        <w:rPr>
+          <w:rFonts w:ascii="Calibri" w:eastAsia="Calibri" w:hAnsi="Calibri" w:cs="Calibri"/>
+          <w:sz w:val="22"/>
+          <w:szCs w:val="22"/>
+        </w:rPr>
+      </w:pPr>
+    </w:p>
+    <w:p>
+      <w:pPr>
+        <w:spacing w:line="330" w:lineRule="auto"/>
+        <w:rPr>
+          <w:rFonts w:ascii="Calibri" w:eastAsia="Calibri" w:hAnsi="Calibri" w:cs="Calibri"/>
+          <w:sz w:val="22"/>
+          <w:szCs w:val="22"/>
+        </w:rPr>
+      </w:pPr>
+    </w:p>
+    <w:p>
+      <w:pPr>
+        <w:spacing w:line="330" w:lineRule="auto"/>
+        <w:rPr>
+          <w:b/>
+          <w:bCs/>
+          <w:lang w:val="en-DE"/>
+        </w:rPr>
+      </w:pPr>
+      <w:r>
+        <w:rPr>
+          <w:rFonts w:ascii="Segoe UI Emoji" w:hAnsi="Segoe UI Emoji" w:cs="Segoe UI Emoji"/>
+          <w:b/>
+          <w:bCs/>
+          <w:lang w:val="en-DE"/>
+        </w:rPr>
+        <w:lastRenderedPageBreak/>
+        <w:t>🔄</w:t>
+      </w:r>
+      <w:r>
+        <w:rPr>
+          <w:b/>
+          <w:bCs/>
+          <w:lang w:val="en-DE"/>
+        </w:rPr>
+        <w:t xml:space="preserve"> Major Architecture Migration (</w:t>
+      </w:r>
+      <w:r>
+        <w:rPr>
+          <w:b/>
+          <w:bCs/>
+          <w:lang w:val="en-DE"/>
+        </w:rPr>
+        <w:t>25.08.</w:t>
+      </w:r>
+      <w:r>
+        <w:rPr>
+          <w:b/>
+          <w:bCs/>
+          <w:lang w:val="en-DE"/>
+        </w:rPr>
+        <w:t>2025)</w:t>
+      </w:r>
+    </w:p>
+    <w:p>
+      <w:pPr>
+        <w:spacing w:line="330" w:lineRule="auto"/>
+        <w:rPr>
+          <w:lang w:val="en-DE"/>
+        </w:rPr>
+      </w:pPr>
+      <w:r>
+        <w:rPr>
+          <w:b/>
+          <w:bCs/>
+          <w:lang w:val="en-DE"/>
+        </w:rPr>
+        <w:t>Database Restructure Completed:</w:t>
+      </w:r>
+    </w:p>
+    <w:p>
+      <w:pPr>
+        <w:numPr>
+          <w:ilvl w:val="0"/>
+          <w:numId w:val="2"/>
+        </w:numPr>
+        <w:spacing w:line="330" w:lineRule="auto"/>
+        <w:rPr>
+          <w:lang w:val="en-DE"/>
+        </w:rPr>
+      </w:pPr>
+      <w:r>
+        <w:rPr>
+          <w:lang w:val="en-DE"/>
+        </w:rPr>
+        <w:t>Migrated from user-based clinic profiles to independent clinic organizations</w:t>
+      </w:r>
+    </w:p>
+    <w:p>
+      <w:pPr>
+        <w:numPr>
+          <w:ilvl w:val="0"/>
+          <w:numId w:val="2"/>
+        </w:numPr>
+        <w:spacing w:line="330" w:lineRule="auto"/>
+        <w:rPr>
+          <w:lang w:val="en-DE"/>
+        </w:rPr>
+      </w:pPr>
+      <w:r>
+        <w:rPr>
+          <w:lang w:val="en-DE"/>
+        </w:rPr>
+        <w:t>Unified student profiles into universal user profiles system</w:t>
+      </w:r>
+    </w:p>
+    <w:p>
+      <w:pPr>
+        <w:numPr>
+          <w:ilvl w:val="0"/>
+          <w:numId w:val="2"/>
+        </w:numPr>
+        <w:spacing w:line="330" w:lineRule="auto"/>
+        <w:rPr>
+          <w:lang w:val="en-DE"/>
+        </w:rPr>
+      </w:pPr>
+      <w:r>
+        <w:rPr>
+          <w:lang w:val="en-DE"/>
+        </w:rPr>
+        <w:t xml:space="preserve">Enhanced role system with </w:t>
+      </w:r>
+      <w:proofErr w:type="spellStart"/>
+      <w:r>
+        <w:rPr>
+          <w:lang w:val="en-DE"/>
+        </w:rPr>
+        <w:t>clinic_admin</w:t>
+      </w:r>
+      <w:proofErr w:type="spellEnd"/>
+      <w:r>
+        <w:rPr>
+          <w:lang w:val="en-DE"/>
+        </w:rPr>
+        <w:t xml:space="preserve"> and </w:t>
+      </w:r>
+      <w:proofErr w:type="spellStart"/>
+      <w:r>
+        <w:rPr>
+          <w:lang w:val="en-DE"/>
+        </w:rPr>
+        <w:t>clinic_member</w:t>
+      </w:r>
+      <w:proofErr w:type="spellEnd"/>
+      <w:r>
+        <w:rPr>
+          <w:lang w:val="en-DE"/>
+        </w:rPr>
+        <w:t xml:space="preserve"> roles</w:t>
+      </w:r>
+    </w:p>
+    <w:p>
+      <w:pPr>
+        <w:numPr>
+          <w:ilvl w:val="0"/>
+          <w:numId w:val="2"/>
+        </w:numPr>
+        <w:spacing w:line="330" w:lineRule="auto"/>
+        <w:rPr>
+          <w:lang w:val="en-DE"/>
+        </w:rPr>
+      </w:pPr>
+      <w:r>
+        <w:rPr>
+          <w:lang w:val="en-DE"/>
+        </w:rPr>
+        <w:t>Restructured foreign key relationships for better scalability</w:t>
+      </w:r>
+    </w:p>
+    <w:p>
+      <w:pPr>
+        <w:numPr>
+          <w:ilvl w:val="0"/>
+          <w:numId w:val="2"/>
+        </w:numPr>
+        <w:spacing w:line="330" w:lineRule="auto"/>
+        <w:rPr>
+          <w:lang w:val="en-DE"/>
+        </w:rPr>
+      </w:pPr>
+      <w:r>
+        <w:rPr>
+          <w:lang w:val="en-DE"/>
+        </w:rPr>
+        <w:t>All existing data successfully migrated with zero data loss</w:t>
+      </w:r>
+    </w:p>
+    <w:p>
+      <w:pPr>
+        <w:spacing w:line="330" w:lineRule="auto"/>
+        <w:rPr>
+          <w:lang w:val="en-DE"/>
+        </w:rPr>
+      </w:pPr>
+      <w:r>
+        <w:rPr>
+          <w:b/>
+          <w:bCs/>
+          <w:lang w:val="en-DE"/>
+        </w:rPr>
+        <w:t>Impact on Development:</w:t>
+      </w:r>
+    </w:p>
+    <w:p>
+      <w:pPr>
+        <w:numPr>
+          <w:ilvl w:val="0"/>
+          <w:numId w:val="3"/>
+        </w:numPr>
+        <w:spacing w:line="330" w:lineRule="auto"/>
+        <w:rPr>
+          <w:lang w:val="en-DE"/>
+        </w:rPr>
+      </w:pPr>
+      <w:r>
+        <w:rPr>
+          <w:lang w:val="en-DE"/>
+        </w:rPr>
+        <w:t>Clinics can now have multiple staff members</w:t>
+      </w:r>
+    </w:p>
+    <w:p>
+      <w:pPr>
+        <w:numPr>
+          <w:ilvl w:val="0"/>
+          <w:numId w:val="3"/>
+        </w:numPr>
+        <w:spacing w:line="330" w:lineRule="auto"/>
+        <w:rPr>
+          <w:lang w:val="en-DE"/>
+        </w:rPr>
+      </w:pPr>
+      <w:r>
+        <w:rPr>
+          <w:lang w:val="en-DE"/>
+        </w:rPr>
+        <w:t>Cleaner separation between user data and organizational data</w:t>
+      </w:r>
+    </w:p>
+    <w:p>
+      <w:pPr>
+        <w:numPr>
+          <w:ilvl w:val="0"/>
+          <w:numId w:val="3"/>
+        </w:numPr>
+        <w:spacing w:line="330" w:lineRule="auto"/>
+        <w:rPr>
+          <w:lang w:val="en-DE"/>
+        </w:rPr>
+      </w:pPr>
+      <w:r>
+        <w:rPr>
+          <w:lang w:val="en-DE"/>
+        </w:rPr>
+        <w:t>Enhanced permission system for clinic management</w:t>
+      </w:r>
+    </w:p>
+    <w:p>
+      <w:pPr>
+        <w:numPr>
+          <w:ilvl w:val="0"/>
+          <w:numId w:val="3"/>
+        </w:numPr>
+        <w:spacing w:line="330" w:lineRule="auto"/>
+        <w:rPr>
+          <w:lang w:val="en-DE"/>
+        </w:rPr>
+      </w:pPr>
+      <w:r>
+        <w:rPr>
+          <w:lang w:val="en-DE"/>
+        </w:rPr>
+        <w:t>Foundation laid for future multi-tenant clinic features</w:t>
+      </w:r>
+    </w:p>
+    <w:p>
+      <w:pPr>
+        <w:spacing w:line="330" w:lineRule="auto"/>
+        <w:rPr>
+          <w:lang w:val="en-DE"/>
+        </w:rPr>
+      </w:pPr>
     </w:p>
     <w:sectPr>
       <w:pgSz w:w="11906" w:h="16838"/>
@@ -6497,11 +6944,315 @@
       </w:pPr>
     </w:lvl>
   </w:abstractNum>
+  <w:abstractNum w:abstractNumId="1" w15:restartNumberingAfterBreak="0">
+    <w:nsid w:val="3CB945A7"/>
+    <w:multiLevelType w:val="multilevel"/>
+    <w:tmpl w:val="D89EE702"/>
+    <w:lvl w:ilvl="0">
+      <w:start w:val="1"/>
+      <w:numFmt w:val="bullet"/>
+      <w:lvlText w:val=""/>
+      <w:lvlJc w:val="left"/>
+      <w:pPr>
+        <w:tabs>
+          <w:tab w:val="num" w:pos="720"/>
+        </w:tabs>
+        <w:ind w:left="720" w:hanging="360"/>
+      </w:pPr>
+      <w:rPr>
+        <w:rFonts w:ascii="Symbol" w:hAnsi="Symbol" w:hint="default"/>
+        <w:sz w:val="20"/>
+      </w:rPr>
+    </w:lvl>
+    <w:lvl w:ilvl="1" w:tentative="1">
+      <w:start w:val="1"/>
+      <w:numFmt w:val="bullet"/>
+      <w:lvlText w:val="o"/>
+      <w:lvlJc w:val="left"/>
+      <w:pPr>
+        <w:tabs>
+          <w:tab w:val="num" w:pos="1440"/>
+        </w:tabs>
+        <w:ind w:left="1440" w:hanging="360"/>
+      </w:pPr>
+      <w:rPr>
+        <w:rFonts w:ascii="Courier New" w:hAnsi="Courier New" w:hint="default"/>
+        <w:sz w:val="20"/>
+      </w:rPr>
+    </w:lvl>
+    <w:lvl w:ilvl="2" w:tentative="1">
+      <w:start w:val="1"/>
+      <w:numFmt w:val="bullet"/>
+      <w:lvlText w:val=""/>
+      <w:lvlJc w:val="left"/>
+      <w:pPr>
+        <w:tabs>
+          <w:tab w:val="num" w:pos="2160"/>
+        </w:tabs>
+        <w:ind w:left="2160" w:hanging="360"/>
+      </w:pPr>
+      <w:rPr>
+        <w:rFonts w:ascii="Wingdings" w:hAnsi="Wingdings" w:hint="default"/>
+        <w:sz w:val="20"/>
+      </w:rPr>
+    </w:lvl>
+    <w:lvl w:ilvl="3" w:tentative="1">
+      <w:start w:val="1"/>
+      <w:numFmt w:val="bullet"/>
+      <w:lvlText w:val=""/>
+      <w:lvlJc w:val="left"/>
+      <w:pPr>
+        <w:tabs>
+          <w:tab w:val="num" w:pos="2880"/>
+        </w:tabs>
+        <w:ind w:left="2880" w:hanging="360"/>
+      </w:pPr>
+      <w:rPr>
+        <w:rFonts w:ascii="Wingdings" w:hAnsi="Wingdings" w:hint="default"/>
+        <w:sz w:val="20"/>
+      </w:rPr>
+    </w:lvl>
+    <w:lvl w:ilvl="4" w:tentative="1">
+      <w:start w:val="1"/>
+      <w:numFmt w:val="bullet"/>
+      <w:lvlText w:val=""/>
+      <w:lvlJc w:val="left"/>
+      <w:pPr>
+        <w:tabs>
+          <w:tab w:val="num" w:pos="3600"/>
+        </w:tabs>
+        <w:ind w:left="3600" w:hanging="360"/>
+      </w:pPr>
+      <w:rPr>
+        <w:rFonts w:ascii="Wingdings" w:hAnsi="Wingdings" w:hint="default"/>
+        <w:sz w:val="20"/>
+      </w:rPr>
+    </w:lvl>
+    <w:lvl w:ilvl="5" w:tentative="1">
+      <w:start w:val="1"/>
+      <w:numFmt w:val="bullet"/>
+      <w:lvlText w:val=""/>
+      <w:lvlJc w:val="left"/>
+      <w:pPr>
+        <w:tabs>
+          <w:tab w:val="num" w:pos="4320"/>
+        </w:tabs>
+        <w:ind w:left="4320" w:hanging="360"/>
+      </w:pPr>
+      <w:rPr>
+        <w:rFonts w:ascii="Wingdings" w:hAnsi="Wingdings" w:hint="default"/>
+        <w:sz w:val="20"/>
+      </w:rPr>
+    </w:lvl>
+    <w:lvl w:ilvl="6" w:tentative="1">
+      <w:start w:val="1"/>
+      <w:numFmt w:val="bullet"/>
+      <w:lvlText w:val=""/>
+      <w:lvlJc w:val="left"/>
+      <w:pPr>
+        <w:tabs>
+          <w:tab w:val="num" w:pos="5040"/>
+        </w:tabs>
+        <w:ind w:left="5040" w:hanging="360"/>
+      </w:pPr>
+      <w:rPr>
+        <w:rFonts w:ascii="Wingdings" w:hAnsi="Wingdings" w:hint="default"/>
+        <w:sz w:val="20"/>
+      </w:rPr>
+    </w:lvl>
+    <w:lvl w:ilvl="7" w:tentative="1">
+      <w:start w:val="1"/>
+      <w:numFmt w:val="bullet"/>
+      <w:lvlText w:val=""/>
+      <w:lvlJc w:val="left"/>
+      <w:pPr>
+        <w:tabs>
+          <w:tab w:val="num" w:pos="5760"/>
+        </w:tabs>
+        <w:ind w:left="5760" w:hanging="360"/>
+      </w:pPr>
+      <w:rPr>
+        <w:rFonts w:ascii="Wingdings" w:hAnsi="Wingdings" w:hint="default"/>
+        <w:sz w:val="20"/>
+      </w:rPr>
+    </w:lvl>
+    <w:lvl w:ilvl="8" w:tentative="1">
+      <w:start w:val="1"/>
+      <w:numFmt w:val="bullet"/>
+      <w:lvlText w:val=""/>
+      <w:lvlJc w:val="left"/>
+      <w:pPr>
+        <w:tabs>
+          <w:tab w:val="num" w:pos="6480"/>
+        </w:tabs>
+        <w:ind w:left="6480" w:hanging="360"/>
+      </w:pPr>
+      <w:rPr>
+        <w:rFonts w:ascii="Wingdings" w:hAnsi="Wingdings" w:hint="default"/>
+        <w:sz w:val="20"/>
+      </w:rPr>
+    </w:lvl>
+  </w:abstractNum>
+  <w:abstractNum w:abstractNumId="2" w15:restartNumberingAfterBreak="0">
+    <w:nsid w:val="4B751829"/>
+    <w:multiLevelType w:val="multilevel"/>
+    <w:tmpl w:val="2C401008"/>
+    <w:lvl w:ilvl="0">
+      <w:start w:val="1"/>
+      <w:numFmt w:val="bullet"/>
+      <w:lvlText w:val=""/>
+      <w:lvlJc w:val="left"/>
+      <w:pPr>
+        <w:tabs>
+          <w:tab w:val="num" w:pos="720"/>
+        </w:tabs>
+        <w:ind w:left="720" w:hanging="360"/>
+      </w:pPr>
+      <w:rPr>
+        <w:rFonts w:ascii="Symbol" w:hAnsi="Symbol" w:hint="default"/>
+        <w:sz w:val="20"/>
+      </w:rPr>
+    </w:lvl>
+    <w:lvl w:ilvl="1" w:tentative="1">
+      <w:start w:val="1"/>
+      <w:numFmt w:val="bullet"/>
+      <w:lvlText w:val="o"/>
+      <w:lvlJc w:val="left"/>
+      <w:pPr>
+        <w:tabs>
+          <w:tab w:val="num" w:pos="1440"/>
+        </w:tabs>
+        <w:ind w:left="1440" w:hanging="360"/>
+      </w:pPr>
+      <w:rPr>
+        <w:rFonts w:ascii="Courier New" w:hAnsi="Courier New" w:hint="default"/>
+        <w:sz w:val="20"/>
+      </w:rPr>
+    </w:lvl>
+    <w:lvl w:ilvl="2" w:tentative="1">
+      <w:start w:val="1"/>
+      <w:numFmt w:val="bullet"/>
+      <w:lvlText w:val=""/>
+      <w:lvlJc w:val="left"/>
+      <w:pPr>
+        <w:tabs>
+          <w:tab w:val="num" w:pos="2160"/>
+        </w:tabs>
+        <w:ind w:left="2160" w:hanging="360"/>
+      </w:pPr>
+      <w:rPr>
+        <w:rFonts w:ascii="Wingdings" w:hAnsi="Wingdings" w:hint="default"/>
+        <w:sz w:val="20"/>
+      </w:rPr>
+    </w:lvl>
+    <w:lvl w:ilvl="3" w:tentative="1">
+      <w:start w:val="1"/>
+      <w:numFmt w:val="bullet"/>
+      <w:lvlText w:val=""/>
+      <w:lvlJc w:val="left"/>
+      <w:pPr>
+        <w:tabs>
+          <w:tab w:val="num" w:pos="2880"/>
+        </w:tabs>
+        <w:ind w:left="2880" w:hanging="360"/>
+      </w:pPr>
+      <w:rPr>
+        <w:rFonts w:ascii="Wingdings" w:hAnsi="Wingdings" w:hint="default"/>
+        <w:sz w:val="20"/>
+      </w:rPr>
+    </w:lvl>
+    <w:lvl w:ilvl="4" w:tentative="1">
+      <w:start w:val="1"/>
+      <w:numFmt w:val="bullet"/>
+      <w:lvlText w:val=""/>
+      <w:lvlJc w:val="left"/>
+      <w:pPr>
+        <w:tabs>
+          <w:tab w:val="num" w:pos="3600"/>
+        </w:tabs>
+        <w:ind w:left="3600" w:hanging="360"/>
+      </w:pPr>
+      <w:rPr>
+        <w:rFonts w:ascii="Wingdings" w:hAnsi="Wingdings" w:hint="default"/>
+        <w:sz w:val="20"/>
+      </w:rPr>
+    </w:lvl>
+    <w:lvl w:ilvl="5" w:tentative="1">
+      <w:start w:val="1"/>
+      <w:numFmt w:val="bullet"/>
+      <w:lvlText w:val=""/>
+      <w:lvlJc w:val="left"/>
+      <w:pPr>
+        <w:tabs>
+          <w:tab w:val="num" w:pos="4320"/>
+        </w:tabs>
+        <w:ind w:left="4320" w:hanging="360"/>
+      </w:pPr>
+      <w:rPr>
+        <w:rFonts w:ascii="Wingdings" w:hAnsi="Wingdings" w:hint="default"/>
+        <w:sz w:val="20"/>
+      </w:rPr>
+    </w:lvl>
+    <w:lvl w:ilvl="6" w:tentative="1">
+      <w:start w:val="1"/>
+      <w:numFmt w:val="bullet"/>
+      <w:lvlText w:val=""/>
+      <w:lvlJc w:val="left"/>
+      <w:pPr>
+        <w:tabs>
+          <w:tab w:val="num" w:pos="5040"/>
+        </w:tabs>
+        <w:ind w:left="5040" w:hanging="360"/>
+      </w:pPr>
+      <w:rPr>
+        <w:rFonts w:ascii="Wingdings" w:hAnsi="Wingdings" w:hint="default"/>
+        <w:sz w:val="20"/>
+      </w:rPr>
+    </w:lvl>
+    <w:lvl w:ilvl="7" w:tentative="1">
+      <w:start w:val="1"/>
+      <w:numFmt w:val="bullet"/>
+      <w:lvlText w:val=""/>
+      <w:lvlJc w:val="left"/>
+      <w:pPr>
+        <w:tabs>
+          <w:tab w:val="num" w:pos="5760"/>
+        </w:tabs>
+        <w:ind w:left="5760" w:hanging="360"/>
+      </w:pPr>
+      <w:rPr>
+        <w:rFonts w:ascii="Wingdings" w:hAnsi="Wingdings" w:hint="default"/>
+        <w:sz w:val="20"/>
+      </w:rPr>
+    </w:lvl>
+    <w:lvl w:ilvl="8" w:tentative="1">
+      <w:start w:val="1"/>
+      <w:numFmt w:val="bullet"/>
+      <w:lvlText w:val=""/>
+      <w:lvlJc w:val="left"/>
+      <w:pPr>
+        <w:tabs>
+          <w:tab w:val="num" w:pos="6480"/>
+        </w:tabs>
+        <w:ind w:left="6480" w:hanging="360"/>
+      </w:pPr>
+      <w:rPr>
+        <w:rFonts w:ascii="Wingdings" w:hAnsi="Wingdings" w:hint="default"/>
+        <w:sz w:val="20"/>
+      </w:rPr>
+    </w:lvl>
+  </w:abstractNum>
   <w:num w:numId="1" w16cid:durableId="1035813766">
     <w:abstractNumId w:val="0"/>
     <w:lvlOverride w:ilvl="0">
       <w:startOverride w:val="1"/>
     </w:lvlOverride>
+  </w:num>
+  <w:num w:numId="2" w16cid:durableId="547762750">
+    <w:abstractNumId w:val="2"/>
+  </w:num>
+  <w:num w:numId="3" w16cid:durableId="1886944592">
+    <w:abstractNumId w:val="1"/>
   </w:num>
 </w:numbering>
 </file>
@@ -6984,7 +7735,6 @@
   <w:style w:type="character" w:default="1" w:styleId="DefaultParagraphFont">
     <w:name w:val="Default Paragraph Font"/>
     <w:uiPriority w:val="1"/>
-    <w:semiHidden/>
     <w:unhideWhenUsed/>
   </w:style>
   <w:style w:type="table" w:default="1" w:styleId="TableNormal">

</xml_diff>